<commit_message>
Interfaz terminada y MLP
</commit_message>
<xml_diff>
--- a/memoria_practicas.docx
+++ b/memoria_practicas.docx
@@ -4,7 +4,37 @@
   <w:body>
     <w:p>
       <w:r>
-        <w:t>UNIVERSIDAD</w:t>
+        <w:rPr>
+          <w:spacing w:val="-4"/>
+          <w:sz w:val="56"/>
+          <w:szCs w:val="22"/>
+        </w:rPr>
+        <w:t>UNIVERSIDA</w:t>
+      </w:r>
+      <w:r>
+        <w:rPr>
+          <w:spacing w:val="-4"/>
+          <w:sz w:val="56"/>
+          <w:szCs w:val="22"/>
+        </w:rPr>
+        <w:t xml:space="preserve">D </w:t>
+      </w:r>
+      <w:proofErr w:type="gramStart"/>
+      <w:r>
+        <w:rPr>
+          <w:spacing w:val="-4"/>
+          <w:sz w:val="56"/>
+          <w:szCs w:val="22"/>
+        </w:rPr>
+        <w:t>DE</w:t>
+      </w:r>
+      <w:r>
+        <w:rPr>
+          <w:spacing w:val="-4"/>
+          <w:sz w:val="56"/>
+          <w:szCs w:val="22"/>
+        </w:rPr>
+        <w:t xml:space="preserve"> </w:t>
       </w:r>
       <w:r>
         <w:rPr>
@@ -13,17 +43,14 @@
         <w:t xml:space="preserve"> </w:t>
       </w:r>
       <w:r>
-        <w:t>DE</w:t>
-      </w:r>
-      <w:r>
         <w:rPr>
-          <w:spacing w:val="-24"/>
+          <w:spacing w:val="-4"/>
+          <w:sz w:val="56"/>
+          <w:szCs w:val="22"/>
         </w:rPr>
-        <w:t xml:space="preserve"> </w:t>
-      </w:r>
-      <w:r>
         <w:t>ALICANTE</w:t>
       </w:r>
+      <w:proofErr w:type="gramEnd"/>
     </w:p>
     <w:p>
       <w:pPr>
@@ -129,11 +156,7 @@
     <w:p>
       <w:pPr>
         <w:pStyle w:val="Textoindependiente"/>
-      </w:pPr>
-    </w:p>
-    <w:p>
-      <w:pPr>
-        <w:pStyle w:val="Textoindependiente"/>
+        <w:jc w:val="center"/>
       </w:pPr>
       <w:r>
         <w:t xml:space="preserve">Grupo De Investigación </w:t>
@@ -143,21 +166,6 @@
         <w:t>Lucentia</w:t>
       </w:r>
       <w:proofErr w:type="spellEnd"/>
-    </w:p>
-    <w:p>
-      <w:pPr>
-        <w:pStyle w:val="Textoindependiente"/>
-      </w:pPr>
-    </w:p>
-    <w:p>
-      <w:pPr>
-        <w:pStyle w:val="Textoindependiente"/>
-      </w:pPr>
-    </w:p>
-    <w:p>
-      <w:pPr>
-        <w:pStyle w:val="Textoindependiente"/>
-      </w:pPr>
     </w:p>
     <w:p>
       <w:pPr>
@@ -218,7 +226,6 @@
           <w:b/>
           <w:bCs/>
         </w:rPr>
-        <w:lastRenderedPageBreak/>
         <w:t xml:space="preserve">Tutor de empresa: </w:t>
       </w:r>
       <w:r>
@@ -277,11 +284,6 @@
       </w:r>
       <w:r>
         <w:t>Noviembre- diciembre 2025</w:t>
-      </w:r>
-    </w:p>
-    <w:p>
-      <w:r>
-        <w:br w:type="page"/>
       </w:r>
     </w:p>
     <w:sdt>
@@ -2111,6 +2113,7 @@
       </w:r>
       <w:bookmarkEnd w:id="15"/>
     </w:p>
+    <w:p/>
     <w:p/>
     <w:p>
       <w:pPr>

</xml_diff>